<commit_message>
feat (Э3): э3 drawing added
</commit_message>
<xml_diff>
--- a/documentation/writing/RTZ.docx
+++ b/documentation/writing/RTZ.docx
@@ -93,7 +93,21 @@
           <w:sz w:val="28"/>
           <w:szCs w:val="28"/>
         </w:rPr>
-        <w:t xml:space="preserve">Р </w:t>
+        <w:t>Р</w:t>
+      </w:r>
+      <w:r>
+        <w:rPr>
+          <w:sz w:val="28"/>
+          <w:szCs w:val="28"/>
+        </w:rPr>
+        <w:t>АСШИРЕННОЕ</w:t>
+      </w:r>
+      <w:r>
+        <w:rPr>
+          <w:sz w:val="28"/>
+          <w:szCs w:val="28"/>
+        </w:rPr>
+        <w:t xml:space="preserve"> </w:t>
       </w:r>
       <w:r>
         <w:rPr>
@@ -150,31 +164,16 @@
           <w:sz w:val="28"/>
           <w:szCs w:val="28"/>
         </w:rPr>
-        <w:t xml:space="preserve">Разработка </w:t>
+        <w:t xml:space="preserve">Устройство передачи данных по </w:t>
       </w:r>
       <w:r>
         <w:rPr>
           <w:b w:val="0"/>
           <w:sz w:val="28"/>
           <w:szCs w:val="28"/>
-        </w:rPr>
-        <w:t>устройства регулировки температур</w:t>
-      </w:r>
-      <w:r>
-        <w:rPr>
-          <w:b w:val="0"/>
-          <w:sz w:val="28"/>
-          <w:szCs w:val="28"/>
-        </w:rPr>
-        <w:t xml:space="preserve">ы с использованием термопары и </w:t>
-      </w:r>
-      <w:r>
-        <w:rPr>
-          <w:b w:val="0"/>
-          <w:sz w:val="28"/>
-          <w:szCs w:val="28"/>
-        </w:rPr>
-        <w:t>вентилятора</w:t>
+          <w:lang w:val="en-US"/>
+        </w:rPr>
+        <w:t>Bluetooth</w:t>
       </w:r>
       <w:r>
         <w:rPr>
@@ -1353,7 +1352,22 @@
           <w:sz w:val="28"/>
           <w:szCs w:val="28"/>
         </w:rPr>
-        <w:t>Максимальный ток потребления 500мА</w:t>
+        <w:t xml:space="preserve">Максимальный ток потребления </w:t>
+      </w:r>
+      <w:r>
+        <w:rPr>
+          <w:sz w:val="28"/>
+          <w:szCs w:val="28"/>
+          <w:lang w:val="en-US"/>
+        </w:rPr>
+        <w:t>2</w:t>
+      </w:r>
+      <w:r>
+        <w:rPr>
+          <w:sz w:val="28"/>
+          <w:szCs w:val="28"/>
+        </w:rPr>
+        <w:t>00мА</w:t>
       </w:r>
     </w:p>
     <w:p>
@@ -1376,65 +1390,14 @@
           <w:sz w:val="28"/>
           <w:szCs w:val="28"/>
         </w:rPr>
-        <w:t>Информационное сопровождение работы устройства посредством вывода показателя</w:t>
-      </w:r>
-      <w:r>
-        <w:rPr>
-          <w:sz w:val="28"/>
-          <w:szCs w:val="28"/>
-        </w:rPr>
-        <w:t xml:space="preserve"> скорости вращения в </w:t>
-      </w:r>
-      <w:r>
-        <w:rPr>
-          <w:sz w:val="28"/>
-          <w:szCs w:val="28"/>
-        </w:rPr>
-        <w:t>последовательный</w:t>
-      </w:r>
-      <w:r>
-        <w:rPr>
-          <w:sz w:val="28"/>
-          <w:szCs w:val="28"/>
-        </w:rPr>
-        <w:t xml:space="preserve"> порт</w:t>
-      </w:r>
-      <w:r>
-        <w:rPr>
-          <w:sz w:val="28"/>
-          <w:szCs w:val="28"/>
-        </w:rPr>
-        <w:t>. 8-</w:t>
-      </w:r>
-      <w:r>
-        <w:rPr>
-          <w:sz w:val="28"/>
-          <w:szCs w:val="28"/>
-          <w:lang w:val="en-US"/>
-        </w:rPr>
-        <w:t>N-1</w:t>
-      </w:r>
-      <w:r>
-        <w:rPr>
-          <w:sz w:val="28"/>
-          <w:szCs w:val="28"/>
-        </w:rPr>
-        <w:t>, 6Мбит</w:t>
-      </w:r>
-      <w:r>
-        <w:rPr>
-          <w:sz w:val="28"/>
-          <w:szCs w:val="28"/>
-          <w:lang w:val="en-US"/>
-        </w:rPr>
-        <w:t>/c</w:t>
-      </w:r>
-      <w:r>
-        <w:rPr>
-          <w:sz w:val="28"/>
-          <w:szCs w:val="28"/>
-        </w:rPr>
-        <w:t>.</w:t>
+        <w:t>Рабочий температурный диапазон: -25…+55ºС</w:t>
+      </w:r>
+      <w:r>
+        <w:rPr>
+          <w:sz w:val="28"/>
+          <w:szCs w:val="28"/>
+        </w:rPr>
+        <w:tab/>
       </w:r>
     </w:p>
     <w:p>
@@ -1457,37 +1420,369 @@
           <w:sz w:val="28"/>
           <w:szCs w:val="28"/>
         </w:rPr>
-        <w:t>Раб</w:t>
-      </w:r>
-      <w:r>
-        <w:rPr>
-          <w:sz w:val="28"/>
-          <w:szCs w:val="28"/>
-        </w:rPr>
-        <w:t xml:space="preserve">очий температурный </w:t>
-      </w:r>
-      <w:r>
-        <w:rPr>
-          <w:sz w:val="28"/>
-          <w:szCs w:val="28"/>
-        </w:rPr>
-        <w:t>диапазон: -25…+55ºС</w:t>
-      </w:r>
-      <w:r>
-        <w:rPr>
-          <w:sz w:val="28"/>
-          <w:szCs w:val="28"/>
-        </w:rPr>
-        <w:tab/>
+        <w:t xml:space="preserve">Формат получения данных по </w:t>
+      </w:r>
+      <w:r>
+        <w:rPr>
+          <w:sz w:val="28"/>
+          <w:szCs w:val="28"/>
+          <w:lang w:val="en-US"/>
+        </w:rPr>
+        <w:t>UART</w:t>
+      </w:r>
+      <w:r>
+        <w:rPr>
+          <w:sz w:val="28"/>
+          <w:szCs w:val="28"/>
+        </w:rPr>
+        <w:t xml:space="preserve"> </w:t>
+      </w:r>
+      <w:r>
+        <w:rPr>
+          <w:sz w:val="28"/>
+          <w:szCs w:val="28"/>
+        </w:rPr>
+        <w:t xml:space="preserve">с </w:t>
+      </w:r>
+      <w:r>
+        <w:rPr>
+          <w:sz w:val="28"/>
+          <w:szCs w:val="28"/>
+          <w:lang w:val="en-US"/>
+        </w:rPr>
+        <w:t>Bluetooth</w:t>
+      </w:r>
+      <w:r>
+        <w:rPr>
+          <w:sz w:val="28"/>
+          <w:szCs w:val="28"/>
+        </w:rPr>
+        <w:t xml:space="preserve"> </w:t>
+      </w:r>
+      <w:r>
+        <w:rPr>
+          <w:sz w:val="28"/>
+          <w:szCs w:val="28"/>
+        </w:rPr>
+        <w:t xml:space="preserve">модуля: 8 – </w:t>
+      </w:r>
+      <w:r>
+        <w:rPr>
+          <w:sz w:val="28"/>
+          <w:szCs w:val="28"/>
+          <w:lang w:val="en-US"/>
+        </w:rPr>
+        <w:t>N</w:t>
+      </w:r>
+      <w:r>
+        <w:rPr>
+          <w:sz w:val="28"/>
+          <w:szCs w:val="28"/>
+        </w:rPr>
+        <w:t xml:space="preserve"> </w:t>
+      </w:r>
+      <w:r>
+        <w:rPr>
+          <w:sz w:val="28"/>
+          <w:szCs w:val="28"/>
+        </w:rPr>
+        <w:t>–</w:t>
+      </w:r>
+      <w:r>
+        <w:rPr>
+          <w:sz w:val="28"/>
+          <w:szCs w:val="28"/>
+        </w:rPr>
+        <w:t xml:space="preserve"> 1</w:t>
+      </w:r>
+    </w:p>
+    <w:p>
+      <w:pPr>
+        <w:pStyle w:val="af1"/>
+        <w:numPr>
+          <w:ilvl w:val="0"/>
+          <w:numId w:val="10"/>
+        </w:numPr>
+        <w:tabs>
+          <w:tab w:val="left" w:pos="1134"/>
+        </w:tabs>
+        <w:rPr>
+          <w:sz w:val="28"/>
+          <w:szCs w:val="28"/>
+        </w:rPr>
+      </w:pPr>
+      <w:r>
+        <w:rPr>
+          <w:sz w:val="28"/>
+          <w:szCs w:val="28"/>
+        </w:rPr>
+        <w:t xml:space="preserve">Формат передачи данных по </w:t>
+      </w:r>
+      <w:r>
+        <w:rPr>
+          <w:sz w:val="28"/>
+          <w:szCs w:val="28"/>
+          <w:lang w:val="en-US"/>
+        </w:rPr>
+        <w:t>UART</w:t>
+      </w:r>
+      <w:r>
+        <w:rPr>
+          <w:sz w:val="28"/>
+          <w:szCs w:val="28"/>
+        </w:rPr>
+        <w:t xml:space="preserve"> </w:t>
+      </w:r>
+      <w:r>
+        <w:rPr>
+          <w:sz w:val="28"/>
+          <w:szCs w:val="28"/>
+        </w:rPr>
+        <w:t xml:space="preserve">на устройство слежения: 8 – </w:t>
+      </w:r>
+      <w:r>
+        <w:rPr>
+          <w:sz w:val="28"/>
+          <w:szCs w:val="28"/>
+          <w:lang w:val="en-US"/>
+        </w:rPr>
+        <w:t>N</w:t>
+      </w:r>
+      <w:r>
+        <w:rPr>
+          <w:sz w:val="28"/>
+          <w:szCs w:val="28"/>
+        </w:rPr>
+        <w:t xml:space="preserve"> </w:t>
+      </w:r>
+      <w:r>
+        <w:rPr>
+          <w:sz w:val="28"/>
+          <w:szCs w:val="28"/>
+        </w:rPr>
+        <w:t>–</w:t>
+      </w:r>
+      <w:r>
+        <w:rPr>
+          <w:sz w:val="28"/>
+          <w:szCs w:val="28"/>
+        </w:rPr>
+        <w:t xml:space="preserve"> 1</w:t>
+      </w:r>
+    </w:p>
+    <w:p>
+      <w:pPr>
+        <w:pStyle w:val="af1"/>
+        <w:numPr>
+          <w:ilvl w:val="0"/>
+          <w:numId w:val="10"/>
+        </w:numPr>
+        <w:tabs>
+          <w:tab w:val="left" w:pos="1134"/>
+        </w:tabs>
+        <w:rPr>
+          <w:sz w:val="28"/>
+          <w:szCs w:val="28"/>
+        </w:rPr>
+      </w:pPr>
+      <w:r>
+        <w:rPr>
+          <w:sz w:val="28"/>
+          <w:szCs w:val="28"/>
+        </w:rPr>
+        <w:t xml:space="preserve">Скорость получения данных по </w:t>
+      </w:r>
+      <w:r>
+        <w:rPr>
+          <w:sz w:val="28"/>
+          <w:szCs w:val="28"/>
+          <w:lang w:val="en-US"/>
+        </w:rPr>
+        <w:t>UART</w:t>
+      </w:r>
+      <w:r>
+        <w:rPr>
+          <w:sz w:val="28"/>
+          <w:szCs w:val="28"/>
+        </w:rPr>
+        <w:t xml:space="preserve"> </w:t>
+      </w:r>
+      <w:r>
+        <w:rPr>
+          <w:sz w:val="28"/>
+          <w:szCs w:val="28"/>
+          <w:lang w:val="en-US"/>
+        </w:rPr>
+        <w:t>c</w:t>
+      </w:r>
+      <w:r>
+        <w:rPr>
+          <w:sz w:val="28"/>
+          <w:szCs w:val="28"/>
+        </w:rPr>
+        <w:t xml:space="preserve"> </w:t>
+      </w:r>
+      <w:r>
+        <w:rPr>
+          <w:sz w:val="28"/>
+          <w:szCs w:val="28"/>
+          <w:lang w:val="en-US"/>
+        </w:rPr>
+        <w:t>Bluetooth</w:t>
+      </w:r>
+      <w:r>
+        <w:rPr>
+          <w:sz w:val="28"/>
+          <w:szCs w:val="28"/>
+        </w:rPr>
+        <w:t xml:space="preserve"> </w:t>
+      </w:r>
+      <w:r>
+        <w:rPr>
+          <w:sz w:val="28"/>
+          <w:szCs w:val="28"/>
+        </w:rPr>
+        <w:t>модуля: 7.680 Кбит</w:t>
+      </w:r>
+      <w:r>
+        <w:rPr>
+          <w:sz w:val="28"/>
+          <w:szCs w:val="28"/>
+        </w:rPr>
+        <w:t>/</w:t>
+      </w:r>
+      <w:r>
+        <w:rPr>
+          <w:sz w:val="28"/>
+          <w:szCs w:val="28"/>
+          <w:lang w:val="en-US"/>
+        </w:rPr>
+        <w:t>c</w:t>
+      </w:r>
+      <w:proofErr w:type="spellStart"/>
+      <w:r>
+        <w:rPr>
+          <w:sz w:val="28"/>
+          <w:szCs w:val="28"/>
+        </w:rPr>
+        <w:t>ек</w:t>
+      </w:r>
+      <w:proofErr w:type="spellEnd"/>
+      <w:r>
+        <w:rPr>
+          <w:sz w:val="28"/>
+          <w:szCs w:val="28"/>
+        </w:rPr>
+        <w:t>.</w:t>
+      </w:r>
+    </w:p>
+    <w:p>
+      <w:pPr>
+        <w:pStyle w:val="af1"/>
+        <w:numPr>
+          <w:ilvl w:val="0"/>
+          <w:numId w:val="10"/>
+        </w:numPr>
+        <w:tabs>
+          <w:tab w:val="left" w:pos="1134"/>
+        </w:tabs>
+        <w:rPr>
+          <w:sz w:val="28"/>
+          <w:szCs w:val="28"/>
+        </w:rPr>
+      </w:pPr>
+      <w:r>
+        <w:rPr>
+          <w:sz w:val="28"/>
+          <w:szCs w:val="28"/>
+        </w:rPr>
+        <w:t xml:space="preserve">Скорость </w:t>
+      </w:r>
+      <w:r>
+        <w:rPr>
+          <w:sz w:val="28"/>
+          <w:szCs w:val="28"/>
+        </w:rPr>
+        <w:t>передачи</w:t>
+      </w:r>
+      <w:r>
+        <w:rPr>
+          <w:sz w:val="28"/>
+          <w:szCs w:val="28"/>
+        </w:rPr>
+        <w:t xml:space="preserve"> данных по </w:t>
+      </w:r>
+      <w:r>
+        <w:rPr>
+          <w:sz w:val="28"/>
+          <w:szCs w:val="28"/>
+          <w:lang w:val="en-US"/>
+        </w:rPr>
+        <w:t>UART</w:t>
+      </w:r>
+      <w:r>
+        <w:rPr>
+          <w:sz w:val="28"/>
+          <w:szCs w:val="28"/>
+        </w:rPr>
+        <w:t xml:space="preserve"> </w:t>
+      </w:r>
+      <w:r>
+        <w:rPr>
+          <w:sz w:val="28"/>
+          <w:szCs w:val="28"/>
+        </w:rPr>
+        <w:t>на устройство слежения</w:t>
+      </w:r>
+      <w:r>
+        <w:rPr>
+          <w:sz w:val="28"/>
+          <w:szCs w:val="28"/>
+        </w:rPr>
+        <w:t xml:space="preserve">: 7.680 </w:t>
+      </w:r>
+      <w:r>
+        <w:rPr>
+          <w:sz w:val="28"/>
+          <w:szCs w:val="28"/>
+        </w:rPr>
+        <w:t>Кбит</w:t>
+      </w:r>
+      <w:r>
+        <w:rPr>
+          <w:sz w:val="28"/>
+          <w:szCs w:val="28"/>
+        </w:rPr>
+        <w:t>/</w:t>
+      </w:r>
+      <w:r>
+        <w:rPr>
+          <w:sz w:val="28"/>
+          <w:szCs w:val="28"/>
+          <w:lang w:val="en-US"/>
+        </w:rPr>
+        <w:t>c</w:t>
+      </w:r>
+      <w:proofErr w:type="spellStart"/>
+      <w:r>
+        <w:rPr>
+          <w:sz w:val="28"/>
+          <w:szCs w:val="28"/>
+        </w:rPr>
+        <w:t>ек</w:t>
+      </w:r>
+      <w:proofErr w:type="spellEnd"/>
+      <w:r>
+        <w:rPr>
+          <w:sz w:val="28"/>
+          <w:szCs w:val="28"/>
+        </w:rPr>
+        <w:t>.</w:t>
       </w:r>
     </w:p>
     <w:p>
       <w:pPr>
         <w:pStyle w:val="3"/>
-        <w:rPr>
-          <w:sz w:val="28"/>
-          <w:szCs w:val="28"/>
-        </w:rPr>
       </w:pPr>
       <w:r>
         <w:rPr>
@@ -1495,7 +1790,7 @@
           <w:sz w:val="28"/>
           <w:szCs w:val="28"/>
         </w:rPr>
-        <w:t>При подаче питания устройству загорается светодиод, индицирующий работоспособность устройства</w:t>
+        <w:t xml:space="preserve">При подаче питания устройству </w:t>
       </w:r>
       <w:r>
         <w:rPr>
@@ -1503,13 +1798,45 @@
           <w:sz w:val="28"/>
           <w:szCs w:val="28"/>
         </w:rPr>
-        <w:t xml:space="preserve">. Далее устройство получает данные с помощью технологии </w:t>
+        <w:t>оно выходит на рабочий режим работы</w:t>
       </w:r>
       <w:r>
         <w:rPr>
           <w:b w:val="0"/>
           <w:sz w:val="28"/>
           <w:szCs w:val="28"/>
+        </w:rPr>
+        <w:t xml:space="preserve">. Далее устройство </w:t>
+      </w:r>
+      <w:r>
+        <w:rPr>
+          <w:b w:val="0"/>
+          <w:sz w:val="28"/>
+          <w:szCs w:val="28"/>
+        </w:rPr>
+        <w:t>выделяет с</w:t>
+      </w:r>
+      <w:r>
+        <w:rPr>
+          <w:b w:val="0"/>
+          <w:sz w:val="28"/>
+          <w:szCs w:val="28"/>
+        </w:rPr>
+        <w:t>троку из данных, полученных</w:t>
+      </w:r>
+      <w:r>
+        <w:rPr>
+          <w:b w:val="0"/>
+          <w:sz w:val="28"/>
+          <w:szCs w:val="28"/>
+        </w:rPr>
+        <w:t xml:space="preserve"> с помощью технологии </w:t>
+      </w:r>
+      <w:r>
+        <w:rPr>
+          <w:b w:val="0"/>
+          <w:sz w:val="28"/>
+          <w:szCs w:val="28"/>
           <w:lang w:val="en-US"/>
         </w:rPr>
         <w:t>Bluetooth</w:t>
@@ -1520,6 +1847,14 @@
           <w:sz w:val="28"/>
           <w:szCs w:val="28"/>
         </w:rPr>
+        <w:t>,</w:t>
+      </w:r>
+      <w:r>
+        <w:rPr>
+          <w:b w:val="0"/>
+          <w:sz w:val="28"/>
+          <w:szCs w:val="28"/>
+        </w:rPr>
         <w:t xml:space="preserve"> </w:t>
       </w:r>
       <w:r>
@@ -1528,7 +1863,7 @@
           <w:sz w:val="28"/>
           <w:szCs w:val="28"/>
         </w:rPr>
-        <w:t xml:space="preserve">и обрабатывает их. После обработки отправляет в последовательный порт </w:t>
+        <w:t xml:space="preserve">и обрабатывает </w:t>
       </w:r>
       <w:r>
         <w:rPr>
@@ -1536,7 +1871,79 @@
           <w:sz w:val="28"/>
           <w:szCs w:val="28"/>
         </w:rPr>
+        <w:t>ее</w:t>
+      </w:r>
+      <w:r>
+        <w:rPr>
+          <w:b w:val="0"/>
+          <w:sz w:val="28"/>
+          <w:szCs w:val="28"/>
+        </w:rPr>
+        <w:t xml:space="preserve">. </w:t>
+      </w:r>
+      <w:r>
+        <w:rPr>
+          <w:b w:val="0"/>
+          <w:sz w:val="28"/>
+          <w:szCs w:val="28"/>
+        </w:rPr>
+        <w:t>Обработанную строку</w:t>
+      </w:r>
+      <w:r>
+        <w:rPr>
+          <w:b w:val="0"/>
+          <w:sz w:val="28"/>
+          <w:szCs w:val="28"/>
+        </w:rPr>
+        <w:t xml:space="preserve"> отправляет в последовательный порт </w:t>
+      </w:r>
+      <w:r>
+        <w:rPr>
+          <w:b w:val="0"/>
+          <w:sz w:val="28"/>
+          <w:szCs w:val="28"/>
+        </w:rPr>
         <w:t>(или USB VCP).</w:t>
+      </w:r>
+      <w:r>
+        <w:rPr>
+          <w:b w:val="0"/>
+          <w:sz w:val="28"/>
+          <w:szCs w:val="28"/>
+        </w:rPr>
+        <w:t xml:space="preserve"> </w:t>
+      </w:r>
+      <w:r>
+        <w:rPr>
+          <w:b w:val="0"/>
+          <w:sz w:val="28"/>
+          <w:szCs w:val="28"/>
+        </w:rPr>
+        <w:t>Н</w:t>
+      </w:r>
+      <w:r>
+        <w:rPr>
+          <w:b w:val="0"/>
+          <w:sz w:val="28"/>
+          <w:szCs w:val="28"/>
+        </w:rPr>
+        <w:t>ачало передачи строки соответствует началу свечения светодиода, а конец передачи строки его концу свечения</w:t>
+      </w:r>
+      <w:r>
+        <w:rPr>
+          <w:b w:val="0"/>
+          <w:sz w:val="28"/>
+          <w:szCs w:val="28"/>
+        </w:rPr>
+        <w:t>.</w:t>
+      </w:r>
+      <w:r>
+        <w:rPr>
+          <w:b w:val="0"/>
+          <w:sz w:val="28"/>
+          <w:szCs w:val="28"/>
+        </w:rPr>
+        <w:t xml:space="preserve"> Передача данных в обратную сторону не может осуществляться.</w:t>
       </w:r>
     </w:p>
     <w:p>
@@ -1580,7 +1987,7 @@
           <w:sz w:val="28"/>
           <w:szCs w:val="28"/>
         </w:rPr>
-        <w:t xml:space="preserve"> А, максимальное входное напряжение 1</w:t>
+        <w:t xml:space="preserve"> А, максимальное входное напряжение </w:t>
       </w:r>
       <w:r>
         <w:rPr>
@@ -1588,7 +1995,7 @@
           <w:sz w:val="28"/>
           <w:szCs w:val="28"/>
         </w:rPr>
-        <w:t>2</w:t>
+        <w:t>5</w:t>
       </w:r>
       <w:r>
         <w:rPr>
@@ -1624,7 +2031,6 @@
         <w:rPr>
           <w:b w:val="0"/>
           <w:sz w:val="28"/>
-          <w:szCs w:val="28"/>
         </w:rPr>
       </w:pPr>
       <w:r>
@@ -1633,7 +2039,7 @@
           <w:sz w:val="28"/>
           <w:szCs w:val="28"/>
         </w:rPr>
-        <w:t>Начало работы устройства</w:t>
+        <w:t xml:space="preserve">Печатная плата устройства не должна превышать габариты </w:t>
       </w:r>
       <w:r>
         <w:rPr>
@@ -1641,7 +2047,7 @@
           <w:sz w:val="28"/>
           <w:szCs w:val="28"/>
         </w:rPr>
-        <w:t xml:space="preserve"> подтверждается </w:t>
+        <w:t>180</w:t>
       </w:r>
       <w:r>
         <w:rPr>
@@ -1649,27 +2055,23 @@
           <w:sz w:val="28"/>
           <w:szCs w:val="28"/>
         </w:rPr>
-        <w:t>включением светодиода.</w:t>
-      </w:r>
-    </w:p>
-    <w:p>
-      <w:pPr>
-        <w:pStyle w:val="3"/>
-        <w:keepNext w:val="0"/>
-        <w:widowControl w:val="0"/>
+        <w:t>мм×</w:t>
+      </w:r>
+      <w:r>
         <w:rPr>
           <w:b w:val="0"/>
           <w:sz w:val="28"/>
           <w:szCs w:val="28"/>
         </w:rPr>
-      </w:pPr>
+        <w:t>120</w:t>
+      </w:r>
       <w:r>
         <w:rPr>
           <w:b w:val="0"/>
           <w:sz w:val="28"/>
           <w:szCs w:val="28"/>
         </w:rPr>
-        <w:t xml:space="preserve">Печатная плата устройства не должна превышать габариты </w:t>
+        <w:t>мм и</w:t>
       </w:r>
       <w:r>
         <w:rPr>
@@ -1677,7 +2079,7 @@
           <w:sz w:val="28"/>
           <w:szCs w:val="28"/>
         </w:rPr>
-        <w:t>180</w:t>
+        <w:t xml:space="preserve"> соответствовать 1-</w:t>
       </w:r>
       <w:r>
         <w:rPr>
@@ -1685,7 +2087,7 @@
           <w:sz w:val="28"/>
           <w:szCs w:val="28"/>
         </w:rPr>
-        <w:t>мм×</w:t>
+        <w:t>4</w:t>
       </w:r>
       <w:r>
         <w:rPr>
@@ -1693,69 +2095,14 @@
           <w:sz w:val="28"/>
           <w:szCs w:val="28"/>
         </w:rPr>
-        <w:t>120</w:t>
+        <w:t xml:space="preserve"> классу точности, а топологический рисунок должен быть выполнен не более чем в 2-х слоях.</w:t>
       </w:r>
       <w:r>
         <w:rPr>
           <w:b w:val="0"/>
           <w:sz w:val="28"/>
-          <w:szCs w:val="28"/>
-        </w:rPr>
-        <w:t>мм и</w:t>
-      </w:r>
-      <w:r>
-        <w:rPr>
-          <w:b w:val="0"/>
-          <w:sz w:val="28"/>
-          <w:szCs w:val="28"/>
-        </w:rPr>
-        <w:t xml:space="preserve"> соответствовать 1-</w:t>
-      </w:r>
-      <w:r>
-        <w:rPr>
-          <w:b w:val="0"/>
-          <w:sz w:val="28"/>
-          <w:szCs w:val="28"/>
-        </w:rPr>
-        <w:t>4</w:t>
-      </w:r>
-      <w:r>
-        <w:rPr>
-          <w:b w:val="0"/>
-          <w:sz w:val="28"/>
-          <w:szCs w:val="28"/>
-        </w:rPr>
-        <w:t xml:space="preserve"> классу точности, а топологический рисунок должен быть выполнен не более чем в 2-х слоях.</w:t>
-      </w:r>
-    </w:p>
-    <w:p>
-      <w:pPr>
-        <w:pStyle w:val="3"/>
-        <w:rPr>
-          <w:b w:val="0"/>
-          <w:sz w:val="28"/>
-        </w:rPr>
-      </w:pPr>
-      <w:r>
-        <w:rPr>
-          <w:b w:val="0"/>
-          <w:sz w:val="28"/>
-        </w:rPr>
-        <w:t xml:space="preserve">Устройство должно быть </w:t>
-      </w:r>
-      <w:r>
-        <w:rPr>
-          <w:b w:val="0"/>
-          <w:sz w:val="28"/>
-        </w:rPr>
-        <w:t>включать</w:t>
-      </w:r>
-      <w:r>
-        <w:rPr>
-          <w:b w:val="0"/>
-          <w:sz w:val="28"/>
-        </w:rPr>
-        <w:t xml:space="preserve"> хотя бы один транзистор и светодиод. </w:t>
+        </w:rPr>
+        <w:t xml:space="preserve"> </w:t>
       </w:r>
     </w:p>
     <w:p>
@@ -1771,6 +2118,7 @@
           <w:sz w:val="28"/>
           <w:szCs w:val="28"/>
         </w:rPr>
+        <w:lastRenderedPageBreak/>
         <w:t>Требования к математическому обеспечению</w:t>
       </w:r>
     </w:p>
@@ -1805,7 +2153,6 @@
           <w:sz w:val="28"/>
           <w:szCs w:val="28"/>
         </w:rPr>
-        <w:lastRenderedPageBreak/>
         <w:t>Требования к способам и точности обработки результатов исследований</w:t>
       </w:r>
     </w:p>
@@ -2295,6 +2642,7 @@
         <w:rPr>
           <w:sz w:val="28"/>
         </w:rPr>
+        <w:lastRenderedPageBreak/>
         <w:t>Технические требования к образцу, предлагаемому к созданию (модернизации)</w:t>
       </w:r>
     </w:p>
@@ -2338,7 +2686,6 @@
           <w:sz w:val="28"/>
           <w:szCs w:val="28"/>
         </w:rPr>
-        <w:lastRenderedPageBreak/>
         <w:t xml:space="preserve">получения данных по </w:t>
       </w:r>
       <w:r>
@@ -2952,6 +3299,7 @@
           <w:sz w:val="28"/>
           <w:szCs w:val="28"/>
         </w:rPr>
+        <w:lastRenderedPageBreak/>
         <w:t>Схема электрическая структурная (Э1).</w:t>
       </w:r>
       <w:r>
@@ -2996,13 +3344,6 @@
         </w:rPr>
         <w:tab/>
       </w:r>
-      <w:r>
-        <w:rPr>
-          <w:sz w:val="28"/>
-          <w:szCs w:val="28"/>
-        </w:rPr>
-        <w:tab/>
-      </w:r>
     </w:p>
     <w:p>
       <w:pPr>
@@ -3106,7 +3447,6 @@
           <w:sz w:val="28"/>
           <w:szCs w:val="28"/>
         </w:rPr>
-        <w:lastRenderedPageBreak/>
         <w:t>Экспериментальное исследование устройства.</w:t>
       </w:r>
       <w:r>
@@ -3163,7 +3503,21 @@
           <w:sz w:val="28"/>
           <w:szCs w:val="28"/>
         </w:rPr>
-        <w:t xml:space="preserve"> устройства.</w:t>
+        <w:t xml:space="preserve"> </w:t>
+      </w:r>
+      <w:r>
+        <w:rPr>
+          <w:sz w:val="28"/>
+          <w:szCs w:val="28"/>
+        </w:rPr>
+        <w:t>ПО</w:t>
+      </w:r>
+      <w:r>
+        <w:rPr>
+          <w:sz w:val="28"/>
+          <w:szCs w:val="28"/>
+        </w:rPr>
+        <w:t>.</w:t>
       </w:r>
     </w:p>
     <w:p>
@@ -3500,21 +3854,19 @@
           <w:szCs w:val="28"/>
         </w:rPr>
       </w:pPr>
+    </w:p>
+    <w:p>
+      <w:pPr>
+        <w:pStyle w:val="10"/>
+        <w:rPr>
+          <w:sz w:val="28"/>
+        </w:rPr>
+      </w:pPr>
       <w:bookmarkStart w:id="4" w:name="_GoBack"/>
-      <w:bookmarkEnd w:id="4"/>
-    </w:p>
-    <w:p>
-      <w:pPr>
-        <w:pStyle w:val="10"/>
-        <w:rPr>
-          <w:sz w:val="28"/>
-        </w:rPr>
-      </w:pPr>
-      <w:r>
-        <w:rPr>
-          <w:sz w:val="28"/>
-        </w:rPr>
-        <w:lastRenderedPageBreak/>
+      <w:r>
+        <w:rPr>
+          <w:sz w:val="28"/>
+        </w:rPr>
         <w:t>Исполнител</w:t>
       </w:r>
       <w:r>
@@ -3536,6 +3888,7 @@
         <w:t>курсовой работы</w:t>
       </w:r>
     </w:p>
+    <w:bookmarkEnd w:id="4"/>
     <w:p>
       <w:pPr>
         <w:ind w:firstLine="0"/>
@@ -5659,6 +6012,7 @@
     <w:lsdException w:name="HTML Sample" w:semiHidden="1" w:unhideWhenUsed="1"/>
     <w:lsdException w:name="HTML Typewriter" w:semiHidden="1" w:unhideWhenUsed="1"/>
     <w:lsdException w:name="HTML Variable" w:semiHidden="1" w:unhideWhenUsed="1"/>
+    <w:lsdException w:name="Normal Table" w:semiHidden="1" w:unhideWhenUsed="1"/>
     <w:lsdException w:name="annotation subject" w:semiHidden="1" w:unhideWhenUsed="1"/>
     <w:lsdException w:name="No List" w:semiHidden="1" w:unhideWhenUsed="1"/>
     <w:lsdException w:name="Outline List 1" w:semiHidden="1" w:unhideWhenUsed="1"/>
@@ -5702,8 +6056,10 @@
     <w:lsdException w:name="Table Elegant" w:semiHidden="1" w:unhideWhenUsed="1"/>
     <w:lsdException w:name="Table Professional" w:semiHidden="1" w:unhideWhenUsed="1"/>
     <w:lsdException w:name="Table Subtle 1" w:semiHidden="1" w:unhideWhenUsed="1"/>
+    <w:lsdException w:name="Table Subtle 2" w:semiHidden="1" w:unhideWhenUsed="1"/>
     <w:lsdException w:name="Table Web 1" w:semiHidden="1" w:unhideWhenUsed="1"/>
     <w:lsdException w:name="Table Web 2" w:semiHidden="1" w:unhideWhenUsed="1"/>
+    <w:lsdException w:name="Table Web 3" w:semiHidden="1" w:unhideWhenUsed="1"/>
     <w:lsdException w:name="Balloon Text" w:semiHidden="1" w:unhideWhenUsed="1"/>
     <w:lsdException w:name="Table Grid" w:uiPriority="59"/>
     <w:lsdException w:name="Table Theme" w:semiHidden="1" w:unhideWhenUsed="1"/>
@@ -7389,7 +7745,7 @@
 </file>
 
 <file path=customXml/itemProps1.xml><?xml version="1.0" encoding="utf-8"?>
-<ds:datastoreItem xmlns:ds="http://schemas.openxmlformats.org/officeDocument/2006/customXml" ds:itemID="{11748B1C-A77E-436D-8A40-DB152E68D805}">
+<ds:datastoreItem xmlns:ds="http://schemas.openxmlformats.org/officeDocument/2006/customXml" ds:itemID="{0CB50C1B-7931-4171-A7DD-21AB0AB69FDF}">
   <ds:schemaRefs>
     <ds:schemaRef ds:uri="http://schemas.openxmlformats.org/officeDocument/2006/bibliography"/>
   </ds:schemaRefs>

</xml_diff>